<commit_message>
Maj emploi du temps
petit maj...
</commit_message>
<xml_diff>
--- a/RessourceDeTravail/MV_Ville_Nidafjöll_EDT.docx
+++ b/RessourceDeTravail/MV_Ville_Nidafjöll_EDT.docx
@@ -675,16 +675,6 @@
       <w:pPr>
         <w:pStyle w:val="Paragraphedeliste"/>
       </w:pPr>
-    </w:p>
-    <w:p>
-      <w:pPr>
-        <w:pStyle w:val="Paragraphedeliste"/>
-      </w:pPr>
-    </w:p>
-    <w:p>
-      <w:pPr>
-        <w:pStyle w:val="Paragraphedeliste"/>
-      </w:pPr>
       <w:r>
         <w:t xml:space="preserve">- </w:t>
       </w:r>
@@ -802,6 +792,9 @@
       </w:r>
       <w:proofErr w:type="spellStart"/>
       <w:r>
+        <w:rPr>
+          <w:b/>
+        </w:rPr>
         <w:t>zzzzZZZZZZ</w:t>
       </w:r>
       <w:proofErr w:type="spellEnd"/>
@@ -834,6 +827,1330 @@
       <w:r>
         <w:t xml:space="preserve">Si on lui parle : </w:t>
       </w:r>
+    </w:p>
+    <w:p>
+      <w:pPr>
+        <w:pStyle w:val="Paragraphedeliste"/>
+      </w:pPr>
+      <w:r>
+        <w:t>(</w:t>
+      </w:r>
+      <w:r>
+        <w:rPr>
+          <w:color w:val="0070C0"/>
+        </w:rPr>
+        <w:t>Relation MAX</w:t>
+      </w:r>
+      <w:r>
+        <w:t xml:space="preserve">) </w:t>
+      </w:r>
+    </w:p>
+    <w:p>
+      <w:pPr>
+        <w:pStyle w:val="Paragraphedeliste"/>
+      </w:pPr>
+      <w:r>
+        <w:t>Ah mon ami cela me fait plaisir de te voir même si il est encore un peu tops. N’hésite pas à utiliser ma forge gratuitement !</w:t>
+      </w:r>
+    </w:p>
+    <w:p>
+      <w:pPr>
+        <w:pStyle w:val="Paragraphedeliste"/>
+      </w:pPr>
+      <w:r>
+        <w:t>(</w:t>
+      </w:r>
+      <w:r>
+        <w:rPr>
+          <w:color w:val="FF0000"/>
+        </w:rPr>
+        <w:t>Intrusion</w:t>
+      </w:r>
+      <w:r>
+        <w:t xml:space="preserve">) </w:t>
+      </w:r>
+    </w:p>
+    <w:p>
+      <w:pPr>
+        <w:pStyle w:val="Paragraphedeliste"/>
+        <w:rPr>
+          <w:i/>
+        </w:rPr>
+      </w:pPr>
+      <w:r>
+        <w:t>Hé que fait tu chez moi </w:t>
+      </w:r>
+      <w:proofErr w:type="gramStart"/>
+      <w:r>
+        <w:t>????</w:t>
+      </w:r>
+      <w:proofErr w:type="gramEnd"/>
+      <w:r>
+        <w:t xml:space="preserve"> </w:t>
+      </w:r>
+      <w:proofErr w:type="gramStart"/>
+      <w:r>
+        <w:t>tu</w:t>
+      </w:r>
+      <w:proofErr w:type="gramEnd"/>
+      <w:r>
+        <w:t xml:space="preserve"> viens pour me voler ? Voleur ! Sort de chez moi immédiatement ou j’appelle la garde ! </w:t>
+      </w:r>
+      <w:r>
+        <w:rPr>
+          <w:i/>
+        </w:rPr>
+        <w:t>(</w:t>
+      </w:r>
+      <w:r>
+        <w:rPr>
+          <w:rFonts w:ascii="Forte" w:hAnsi="Forte"/>
+          <w:i/>
+        </w:rPr>
+        <w:t>E</w:t>
+      </w:r>
+      <w:r>
+        <w:rPr>
+          <w:rFonts w:ascii="Forte" w:hAnsi="Forte"/>
+          <w:i/>
+        </w:rPr>
+        <w:t>xpulsé de l’habitation</w:t>
+      </w:r>
+      <w:r>
+        <w:rPr>
+          <w:i/>
+        </w:rPr>
+        <w:t xml:space="preserve"> perte de réputation</w:t>
+      </w:r>
+      <w:r>
+        <w:rPr>
+          <w:i/>
+        </w:rPr>
+        <w:t xml:space="preserve"> </w:t>
+      </w:r>
+      <w:r>
+        <w:rPr>
+          <w:b/>
+          <w:i/>
+        </w:rPr>
+        <w:t>si réputation &gt;</w:t>
+      </w:r>
+      <w:r>
+        <w:rPr>
+          <w:b/>
+          <w:i/>
+        </w:rPr>
+        <w:t>150</w:t>
+      </w:r>
+      <w:r>
+        <w:rPr>
+          <w:i/>
+        </w:rPr>
+        <w:t xml:space="preserve"> </w:t>
+      </w:r>
+      <w:r>
+        <w:rPr>
+          <w:b/>
+          <w:i/>
+          <w:color w:val="FF0000"/>
+        </w:rPr>
+        <w:t>-</w:t>
+      </w:r>
+      <w:r>
+        <w:rPr>
+          <w:b/>
+          <w:i/>
+          <w:color w:val="FF0000"/>
+        </w:rPr>
+        <w:t>20</w:t>
+      </w:r>
+      <w:r>
+        <w:rPr>
+          <w:b/>
+          <w:i/>
+          <w:color w:val="FF0000"/>
+        </w:rPr>
+        <w:t>0</w:t>
+      </w:r>
+      <w:r>
+        <w:rPr>
+          <w:b/>
+          <w:i/>
+          <w:color w:val="FF0000"/>
+        </w:rPr>
+        <w:t xml:space="preserve"> </w:t>
+      </w:r>
+      <w:r>
+        <w:rPr>
+          <w:b/>
+          <w:i/>
+        </w:rPr>
+        <w:t>si réputation &gt;</w:t>
+      </w:r>
+      <w:proofErr w:type="gramStart"/>
+      <w:r>
+        <w:rPr>
+          <w:b/>
+          <w:i/>
+        </w:rPr>
+        <w:t>100</w:t>
+      </w:r>
+      <w:r>
+        <w:rPr>
+          <w:i/>
+        </w:rPr>
+        <w:t xml:space="preserve"> </w:t>
+      </w:r>
+      <w:r>
+        <w:rPr>
+          <w:i/>
+        </w:rPr>
+        <w:t xml:space="preserve"> </w:t>
+      </w:r>
+      <w:r>
+        <w:rPr>
+          <w:b/>
+          <w:i/>
+          <w:color w:val="FF0000"/>
+        </w:rPr>
+        <w:t>-</w:t>
+      </w:r>
+      <w:proofErr w:type="gramEnd"/>
+      <w:r>
+        <w:rPr>
+          <w:b/>
+          <w:i/>
+          <w:color w:val="FF0000"/>
+        </w:rPr>
+        <w:t>150</w:t>
+      </w:r>
+      <w:r>
+        <w:rPr>
+          <w:b/>
+          <w:i/>
+          <w:color w:val="FF0000"/>
+        </w:rPr>
+        <w:t xml:space="preserve"> </w:t>
+      </w:r>
+      <w:r>
+        <w:rPr>
+          <w:b/>
+          <w:i/>
+        </w:rPr>
+        <w:t>si réputation &gt;</w:t>
+      </w:r>
+      <w:r>
+        <w:rPr>
+          <w:b/>
+          <w:i/>
+        </w:rPr>
+        <w:t>50</w:t>
+      </w:r>
+      <w:r>
+        <w:rPr>
+          <w:i/>
+        </w:rPr>
+        <w:t xml:space="preserve"> </w:t>
+      </w:r>
+      <w:r>
+        <w:rPr>
+          <w:b/>
+          <w:i/>
+          <w:color w:val="FF0000"/>
+        </w:rPr>
+        <w:t>-</w:t>
+      </w:r>
+      <w:r>
+        <w:rPr>
+          <w:b/>
+          <w:i/>
+          <w:color w:val="FF0000"/>
+        </w:rPr>
+        <w:t>100</w:t>
+      </w:r>
+      <w:r>
+        <w:rPr>
+          <w:b/>
+          <w:i/>
+          <w:color w:val="FF0000"/>
+        </w:rPr>
+        <w:t xml:space="preserve"> </w:t>
+      </w:r>
+      <w:r>
+        <w:rPr>
+          <w:b/>
+          <w:i/>
+        </w:rPr>
+        <w:t xml:space="preserve">si réputation </w:t>
+      </w:r>
+      <w:r>
+        <w:rPr>
+          <w:b/>
+          <w:i/>
+        </w:rPr>
+        <w:t xml:space="preserve">&gt;50 </w:t>
+      </w:r>
+      <w:r>
+        <w:rPr>
+          <w:b/>
+          <w:i/>
+          <w:color w:val="FF0000"/>
+        </w:rPr>
+        <w:t>-</w:t>
+      </w:r>
+      <w:r>
+        <w:rPr>
+          <w:b/>
+          <w:i/>
+          <w:color w:val="FF0000"/>
+        </w:rPr>
+        <w:t xml:space="preserve">75 </w:t>
+      </w:r>
+      <w:r>
+        <w:rPr>
+          <w:b/>
+          <w:i/>
+        </w:rPr>
+        <w:t xml:space="preserve">si réputation </w:t>
+      </w:r>
+      <w:r>
+        <w:rPr>
+          <w:b/>
+          <w:i/>
+        </w:rPr>
+        <w:t>&lt; 0</w:t>
+      </w:r>
+      <w:r>
+        <w:rPr>
+          <w:b/>
+          <w:i/>
+        </w:rPr>
+        <w:t xml:space="preserve"> </w:t>
+      </w:r>
+      <w:r>
+        <w:rPr>
+          <w:b/>
+          <w:i/>
+          <w:color w:val="FF0000"/>
+        </w:rPr>
+        <w:t>-</w:t>
+      </w:r>
+      <w:r>
+        <w:rPr>
+          <w:b/>
+          <w:i/>
+          <w:color w:val="FF0000"/>
+        </w:rPr>
+        <w:t>50</w:t>
+      </w:r>
+      <w:r>
+        <w:rPr>
+          <w:b/>
+          <w:i/>
+          <w:color w:val="FF0000"/>
+        </w:rPr>
+        <w:t xml:space="preserve"> </w:t>
+      </w:r>
+      <w:r>
+        <w:rPr>
+          <w:b/>
+          <w:i/>
+          <w:color w:val="FF0000"/>
+        </w:rPr>
+        <w:t xml:space="preserve"> </w:t>
+      </w:r>
+      <w:r>
+        <w:rPr>
+          <w:b/>
+          <w:i/>
+        </w:rPr>
+        <w:t xml:space="preserve">si réputation </w:t>
+      </w:r>
+      <w:r>
+        <w:rPr>
+          <w:b/>
+          <w:i/>
+        </w:rPr>
+        <w:t>&lt;-25</w:t>
+      </w:r>
+      <w:r>
+        <w:rPr>
+          <w:b/>
+          <w:i/>
+        </w:rPr>
+        <w:t xml:space="preserve"> </w:t>
+      </w:r>
+      <w:r>
+        <w:rPr>
+          <w:b/>
+          <w:i/>
+          <w:color w:val="FF0000"/>
+        </w:rPr>
+        <w:t>-</w:t>
+      </w:r>
+      <w:r>
+        <w:rPr>
+          <w:b/>
+          <w:i/>
+          <w:color w:val="FF0000"/>
+        </w:rPr>
+        <w:t>2</w:t>
+      </w:r>
+      <w:r>
+        <w:rPr>
+          <w:b/>
+          <w:i/>
+          <w:color w:val="FF0000"/>
+        </w:rPr>
+        <w:t xml:space="preserve">0   </w:t>
+      </w:r>
+      <w:r>
+        <w:rPr>
+          <w:i/>
+        </w:rPr>
+        <w:t xml:space="preserve">dans </w:t>
+      </w:r>
+      <w:r>
+        <w:rPr>
+          <w:rFonts w:ascii="Harlow Solid Italic" w:hAnsi="Harlow Solid Italic"/>
+          <w:b/>
+          <w:i/>
+        </w:rPr>
+        <w:t>tous le village</w:t>
+      </w:r>
+      <w:r>
+        <w:rPr>
+          <w:i/>
+        </w:rPr>
+        <w:t>)</w:t>
+      </w:r>
+    </w:p>
+    <w:p>
+      <w:pPr>
+        <w:pStyle w:val="Paragraphedeliste"/>
+      </w:pPr>
+      <w:r>
+        <w:t xml:space="preserve">- </w:t>
+      </w:r>
+      <w:r>
+        <w:rPr>
+          <w:rFonts w:ascii="Harlow Solid Italic" w:hAnsi="Harlow Solid Italic"/>
+        </w:rPr>
+        <w:t>6h5</w:t>
+      </w:r>
+      <w:r>
+        <w:t xml:space="preserve"> se rend au bain public du village </w:t>
+      </w:r>
+    </w:p>
+    <w:p>
+      <w:pPr>
+        <w:pStyle w:val="Paragraphedeliste"/>
+      </w:pPr>
+      <w:r>
+        <w:t xml:space="preserve">Si on lui parle chez lui (même dialogue que précédent) si </w:t>
+      </w:r>
+      <w:proofErr w:type="spellStart"/>
+      <w:r>
+        <w:t>ont</w:t>
+      </w:r>
+      <w:proofErr w:type="spellEnd"/>
+      <w:r>
+        <w:t xml:space="preserve"> lui parle sur le </w:t>
+      </w:r>
+      <w:r>
+        <w:rPr>
+          <w:b/>
+        </w:rPr>
+        <w:t>trajet au bain</w:t>
+      </w:r>
+      <w:r>
+        <w:t xml:space="preserve"> : Je suis désolé mais je dois me rendre quelque part pourrez tu venir me voir plus tard ? A bientôt. </w:t>
+      </w:r>
+    </w:p>
+    <w:p>
+      <w:pPr>
+        <w:pStyle w:val="Paragraphedeliste"/>
+      </w:pPr>
+      <w:r>
+        <w:t>-</w:t>
+      </w:r>
+      <w:r>
+        <w:t> </w:t>
+      </w:r>
+      <w:r>
+        <w:rPr>
+          <w:rFonts w:ascii="Harlow Solid Italic" w:hAnsi="Harlow Solid Italic"/>
+        </w:rPr>
+        <w:t>??</w:t>
+      </w:r>
+      <w:r>
+        <w:t xml:space="preserve"> </w:t>
+      </w:r>
+      <w:proofErr w:type="gramStart"/>
+      <w:r>
+        <w:t>trajet</w:t>
+      </w:r>
+      <w:proofErr w:type="gramEnd"/>
+      <w:r>
+        <w:t xml:space="preserve"> </w:t>
+      </w:r>
+      <w:r>
+        <w:t>au bain</w:t>
+      </w:r>
+      <w:r>
+        <w:t xml:space="preserve"> définir</w:t>
+      </w:r>
+      <w:r>
+        <w:t xml:space="preserve"> en temps (test à faire)</w:t>
+      </w:r>
+    </w:p>
+    <w:p>
+      <w:pPr>
+        <w:pStyle w:val="Paragraphedeliste"/>
+      </w:pPr>
+      <w:r>
+        <w:t xml:space="preserve">- profite du bain pendant </w:t>
+      </w:r>
+      <w:r>
+        <w:rPr>
+          <w:rFonts w:ascii="Harlow Solid Italic" w:hAnsi="Harlow Solid Italic"/>
+        </w:rPr>
+        <w:t>30 min</w:t>
+      </w:r>
+      <w:r>
+        <w:t>.</w:t>
+      </w:r>
+    </w:p>
+    <w:p>
+      <w:pPr>
+        <w:pStyle w:val="Paragraphedeliste"/>
+      </w:pPr>
+      <w:r>
+        <w:t>Si on lui parle :</w:t>
+      </w:r>
+    </w:p>
+    <w:p>
+      <w:pPr>
+        <w:pStyle w:val="Paragraphedeliste"/>
+      </w:pPr>
+      <w:r>
+        <w:t xml:space="preserve">Ah cela fait toujours autant de bien qu’en pense tu ? </w:t>
+      </w:r>
+    </w:p>
+    <w:p>
+      <w:pPr>
+        <w:pStyle w:val="Paragraphedeliste"/>
+      </w:pPr>
+      <w:r>
+        <w:t xml:space="preserve">- </w:t>
+      </w:r>
+      <w:r>
+        <w:t xml:space="preserve"> retourne au </w:t>
+      </w:r>
+      <w:r>
+        <w:t>vestiaire</w:t>
+      </w:r>
+      <w:r>
+        <w:t xml:space="preserve"> et ce change</w:t>
+      </w:r>
+    </w:p>
+    <w:p>
+      <w:pPr>
+        <w:pStyle w:val="Paragraphedeliste"/>
+      </w:pPr>
+      <w:r>
+        <w:t>Si on lui parle :</w:t>
+      </w:r>
+    </w:p>
+    <w:p>
+      <w:pPr>
+        <w:pStyle w:val="Paragraphedeliste"/>
+      </w:pPr>
+      <w:r>
+        <w:t>Je dois retourner chez moi on discutera plus tard.</w:t>
+      </w:r>
+    </w:p>
+    <w:p>
+      <w:pPr>
+        <w:pStyle w:val="Paragraphedeliste"/>
+      </w:pPr>
+    </w:p>
+    <w:p>
+      <w:pPr>
+        <w:pStyle w:val="Paragraphedeliste"/>
+      </w:pPr>
+      <w:r>
+        <w:lastRenderedPageBreak/>
+        <w:t xml:space="preserve">- se rend à sa maison et prend son petit </w:t>
+      </w:r>
+      <w:proofErr w:type="spellStart"/>
+      <w:r>
+        <w:t>dej</w:t>
+      </w:r>
+      <w:proofErr w:type="spellEnd"/>
+    </w:p>
+    <w:p>
+      <w:pPr>
+        <w:pStyle w:val="Paragraphedeliste"/>
+      </w:pPr>
+      <w:r>
+        <w:t xml:space="preserve">Si on lui parle : </w:t>
+      </w:r>
+    </w:p>
+    <w:p>
+      <w:pPr>
+        <w:pStyle w:val="Paragraphedeliste"/>
+      </w:pPr>
+      <w:r>
+        <w:t>(</w:t>
+      </w:r>
+      <w:r>
+        <w:rPr>
+          <w:color w:val="0070C0"/>
+        </w:rPr>
+        <w:t>Relation MAX</w:t>
+      </w:r>
+      <w:r>
+        <w:t xml:space="preserve">) </w:t>
+      </w:r>
+    </w:p>
+    <w:p>
+      <w:pPr>
+        <w:pStyle w:val="Paragraphedeliste"/>
+      </w:pPr>
+      <w:r>
+        <w:t xml:space="preserve">Viens donc manger un bout avec moi (Soigne le joueur (20%pv) après une petite animation est quelque dialogue durant le temps du repas pour que le joueur ne puisse pas le faire plusieurs fois d’affilé) </w:t>
+      </w:r>
+    </w:p>
+    <w:p>
+      <w:pPr>
+        <w:pStyle w:val="Paragraphedeliste"/>
+      </w:pPr>
+      <w:r>
+        <w:t>(</w:t>
+      </w:r>
+      <w:r>
+        <w:rPr>
+          <w:color w:val="FF0000"/>
+        </w:rPr>
+        <w:t>Intrusion</w:t>
+      </w:r>
+      <w:r>
+        <w:t xml:space="preserve">) </w:t>
+      </w:r>
+    </w:p>
+    <w:p>
+      <w:pPr>
+        <w:pStyle w:val="Paragraphedeliste"/>
+        <w:rPr>
+          <w:i/>
+        </w:rPr>
+      </w:pPr>
+      <w:r>
+        <w:t>Hé que fait tu chez moi </w:t>
+      </w:r>
+      <w:proofErr w:type="gramStart"/>
+      <w:r>
+        <w:t>????</w:t>
+      </w:r>
+      <w:proofErr w:type="gramEnd"/>
+      <w:r>
+        <w:t xml:space="preserve"> </w:t>
+      </w:r>
+      <w:proofErr w:type="gramStart"/>
+      <w:r>
+        <w:t>tu</w:t>
+      </w:r>
+      <w:proofErr w:type="gramEnd"/>
+      <w:r>
+        <w:t xml:space="preserve"> viens pour me voler ? Voleur ! Sort de chez moi immédiatement ou j’appelle la garde ! </w:t>
+      </w:r>
+      <w:r>
+        <w:rPr>
+          <w:i/>
+        </w:rPr>
+        <w:t>(</w:t>
+      </w:r>
+      <w:r>
+        <w:rPr>
+          <w:rFonts w:ascii="Forte" w:hAnsi="Forte"/>
+          <w:i/>
+        </w:rPr>
+        <w:t>Expulsé de l’habitation</w:t>
+      </w:r>
+      <w:r>
+        <w:rPr>
+          <w:i/>
+        </w:rPr>
+        <w:t xml:space="preserve"> perte de réputation</w:t>
+      </w:r>
+      <w:r>
+        <w:rPr>
+          <w:i/>
+        </w:rPr>
+        <w:t xml:space="preserve"> </w:t>
+      </w:r>
+      <w:r>
+        <w:rPr>
+          <w:b/>
+          <w:i/>
+        </w:rPr>
+        <w:t>si réputation &gt;</w:t>
+      </w:r>
+      <w:proofErr w:type="gramStart"/>
+      <w:r>
+        <w:rPr>
+          <w:b/>
+          <w:i/>
+        </w:rPr>
+        <w:t>150</w:t>
+      </w:r>
+      <w:r>
+        <w:rPr>
+          <w:i/>
+        </w:rPr>
+        <w:t xml:space="preserve"> </w:t>
+      </w:r>
+      <w:r>
+        <w:rPr>
+          <w:i/>
+        </w:rPr>
+        <w:t xml:space="preserve"> </w:t>
+      </w:r>
+      <w:r>
+        <w:rPr>
+          <w:b/>
+          <w:i/>
+          <w:color w:val="FF0000"/>
+        </w:rPr>
+        <w:t>-</w:t>
+      </w:r>
+      <w:proofErr w:type="gramEnd"/>
+      <w:r>
+        <w:rPr>
+          <w:b/>
+          <w:i/>
+          <w:color w:val="FF0000"/>
+        </w:rPr>
+        <w:t xml:space="preserve">200 </w:t>
+      </w:r>
+      <w:r>
+        <w:rPr>
+          <w:b/>
+          <w:i/>
+        </w:rPr>
+        <w:t>si réputation &gt;</w:t>
+      </w:r>
+      <w:r>
+        <w:rPr>
+          <w:b/>
+          <w:i/>
+        </w:rPr>
+        <w:t>100</w:t>
+      </w:r>
+      <w:r>
+        <w:rPr>
+          <w:i/>
+        </w:rPr>
+        <w:t xml:space="preserve"> </w:t>
+      </w:r>
+      <w:r>
+        <w:rPr>
+          <w:i/>
+        </w:rPr>
+        <w:t xml:space="preserve"> </w:t>
+      </w:r>
+      <w:r>
+        <w:rPr>
+          <w:b/>
+          <w:i/>
+          <w:color w:val="FF0000"/>
+        </w:rPr>
+        <w:t>-</w:t>
+      </w:r>
+      <w:r>
+        <w:rPr>
+          <w:b/>
+          <w:i/>
+          <w:color w:val="FF0000"/>
+        </w:rPr>
+        <w:t xml:space="preserve">150 </w:t>
+      </w:r>
+      <w:r>
+        <w:rPr>
+          <w:b/>
+          <w:i/>
+        </w:rPr>
+        <w:t>si réputation &gt;</w:t>
+      </w:r>
+      <w:r>
+        <w:rPr>
+          <w:b/>
+          <w:i/>
+        </w:rPr>
+        <w:t>50</w:t>
+      </w:r>
+      <w:r>
+        <w:rPr>
+          <w:i/>
+        </w:rPr>
+        <w:t xml:space="preserve"> </w:t>
+      </w:r>
+      <w:r>
+        <w:rPr>
+          <w:b/>
+          <w:i/>
+          <w:color w:val="FF0000"/>
+        </w:rPr>
+        <w:t>-</w:t>
+      </w:r>
+      <w:r>
+        <w:rPr>
+          <w:b/>
+          <w:i/>
+          <w:color w:val="FF0000"/>
+        </w:rPr>
+        <w:t xml:space="preserve">100 </w:t>
+      </w:r>
+      <w:r>
+        <w:rPr>
+          <w:b/>
+          <w:i/>
+        </w:rPr>
+        <w:t xml:space="preserve">si réputation </w:t>
+      </w:r>
+      <w:r>
+        <w:rPr>
+          <w:b/>
+          <w:i/>
+        </w:rPr>
+        <w:t xml:space="preserve">&gt;50 </w:t>
+      </w:r>
+      <w:r>
+        <w:rPr>
+          <w:b/>
+          <w:i/>
+          <w:color w:val="FF0000"/>
+        </w:rPr>
+        <w:t>-</w:t>
+      </w:r>
+      <w:r>
+        <w:rPr>
+          <w:b/>
+          <w:i/>
+          <w:color w:val="FF0000"/>
+        </w:rPr>
+        <w:t xml:space="preserve">75 </w:t>
+      </w:r>
+      <w:r>
+        <w:rPr>
+          <w:b/>
+          <w:i/>
+        </w:rPr>
+        <w:t xml:space="preserve">si réputation </w:t>
+      </w:r>
+      <w:r>
+        <w:rPr>
+          <w:b/>
+          <w:i/>
+        </w:rPr>
+        <w:t xml:space="preserve">&lt; 0 </w:t>
+      </w:r>
+      <w:r>
+        <w:rPr>
+          <w:b/>
+          <w:i/>
+          <w:color w:val="FF0000"/>
+        </w:rPr>
+        <w:t>-</w:t>
+      </w:r>
+      <w:r>
+        <w:rPr>
+          <w:b/>
+          <w:i/>
+          <w:color w:val="FF0000"/>
+        </w:rPr>
+        <w:t xml:space="preserve">50  </w:t>
+      </w:r>
+      <w:r>
+        <w:rPr>
+          <w:b/>
+          <w:i/>
+        </w:rPr>
+        <w:t xml:space="preserve">si réputation </w:t>
+      </w:r>
+      <w:r>
+        <w:rPr>
+          <w:b/>
+          <w:i/>
+        </w:rPr>
+        <w:t xml:space="preserve">&lt;-25 </w:t>
+      </w:r>
+      <w:r>
+        <w:rPr>
+          <w:b/>
+          <w:i/>
+          <w:color w:val="FF0000"/>
+        </w:rPr>
+        <w:t>-</w:t>
+      </w:r>
+      <w:r>
+        <w:rPr>
+          <w:b/>
+          <w:i/>
+          <w:color w:val="FF0000"/>
+        </w:rPr>
+        <w:t xml:space="preserve">20   </w:t>
+      </w:r>
+      <w:r>
+        <w:rPr>
+          <w:i/>
+        </w:rPr>
+        <w:t xml:space="preserve">dans </w:t>
+      </w:r>
+      <w:r>
+        <w:rPr>
+          <w:rFonts w:ascii="Harlow Solid Italic" w:hAnsi="Harlow Solid Italic"/>
+          <w:b/>
+          <w:i/>
+        </w:rPr>
+        <w:t>tous le village</w:t>
+      </w:r>
+      <w:r>
+        <w:rPr>
+          <w:i/>
+        </w:rPr>
+        <w:t>)</w:t>
+      </w:r>
+    </w:p>
+    <w:p>
+      <w:pPr>
+        <w:pStyle w:val="Paragraphedeliste"/>
+      </w:pPr>
+      <w:r>
+        <w:t xml:space="preserve">- </w:t>
+      </w:r>
+      <w:r>
+        <w:rPr>
+          <w:rFonts w:ascii="Harlow Solid Italic" w:hAnsi="Harlow Solid Italic"/>
+        </w:rPr>
+        <w:t>10h</w:t>
+      </w:r>
+      <w:r>
+        <w:t xml:space="preserve"> ouvre la boutique</w:t>
+      </w:r>
+    </w:p>
+    <w:p>
+      <w:pPr>
+        <w:pStyle w:val="Paragraphedeliste"/>
+      </w:pPr>
+      <w:r>
+        <w:t xml:space="preserve">- </w:t>
+      </w:r>
+      <w:r>
+        <w:rPr>
+          <w:rFonts w:ascii="Harlow Solid Italic" w:hAnsi="Harlow Solid Italic"/>
+        </w:rPr>
+        <w:t>13h</w:t>
+      </w:r>
+      <w:r>
+        <w:rPr>
+          <w:rFonts w:ascii="Harlow Solid Italic" w:hAnsi="Harlow Solid Italic"/>
+        </w:rPr>
+        <w:t xml:space="preserve"> </w:t>
+      </w:r>
+      <w:r>
+        <w:t>Ferme la boutique pour aller manger (seul une intrusion permet de rentré à ce moment-là</w:t>
+      </w:r>
+      <w:r>
+        <w:t xml:space="preserve"> ou la relation au MAX</w:t>
+      </w:r>
+      <w:r>
+        <w:t>)</w:t>
+      </w:r>
+    </w:p>
+    <w:p>
+      <w:pPr>
+        <w:pStyle w:val="Paragraphedeliste"/>
+      </w:pPr>
+      <w:r>
+        <w:t xml:space="preserve">Si on lui parle : </w:t>
+      </w:r>
+    </w:p>
+    <w:p>
+      <w:pPr>
+        <w:pStyle w:val="Paragraphedeliste"/>
+      </w:pPr>
+      <w:r>
+        <w:t>(</w:t>
+      </w:r>
+      <w:r>
+        <w:rPr>
+          <w:color w:val="0070C0"/>
+        </w:rPr>
+        <w:t>Relation MAX</w:t>
+      </w:r>
+      <w:r>
+        <w:t xml:space="preserve">) </w:t>
+      </w:r>
+    </w:p>
+    <w:p>
+      <w:pPr>
+        <w:pStyle w:val="Paragraphedeliste"/>
+      </w:pPr>
+      <w:r>
+        <w:t xml:space="preserve">Viens donc manger un bout avec moi (Soigne le joueur (20%pv) après une petite animation est quelque dialogue durant le temps du repas pour que le joueur ne puisse pas le faire plusieurs fois d’affilé) </w:t>
+      </w:r>
+    </w:p>
+    <w:p>
+      <w:pPr>
+        <w:pStyle w:val="Paragraphedeliste"/>
+      </w:pPr>
+      <w:r>
+        <w:t>(</w:t>
+      </w:r>
+      <w:r>
+        <w:rPr>
+          <w:color w:val="FF0000"/>
+        </w:rPr>
+        <w:t>Intrusion</w:t>
+      </w:r>
+      <w:r>
+        <w:t xml:space="preserve">) </w:t>
+      </w:r>
+    </w:p>
+    <w:p>
+      <w:pPr>
+        <w:pStyle w:val="Paragraphedeliste"/>
+        <w:rPr>
+          <w:i/>
+        </w:rPr>
+      </w:pPr>
+      <w:r>
+        <w:t>Hé que fait tu chez moi </w:t>
+      </w:r>
+      <w:proofErr w:type="gramStart"/>
+      <w:r>
+        <w:t>????</w:t>
+      </w:r>
+      <w:proofErr w:type="gramEnd"/>
+      <w:r>
+        <w:t xml:space="preserve"> </w:t>
+      </w:r>
+      <w:proofErr w:type="gramStart"/>
+      <w:r>
+        <w:t>tu</w:t>
+      </w:r>
+      <w:proofErr w:type="gramEnd"/>
+      <w:r>
+        <w:t xml:space="preserve"> viens pour me voler ? Voleur ! Sort de chez moi immédiatement ou j’appelle la garde ! </w:t>
+      </w:r>
+      <w:r>
+        <w:rPr>
+          <w:i/>
+        </w:rPr>
+        <w:t>(</w:t>
+      </w:r>
+      <w:r>
+        <w:rPr>
+          <w:rFonts w:ascii="Forte" w:hAnsi="Forte"/>
+          <w:i/>
+        </w:rPr>
+        <w:t>Expulsé de l’habitation</w:t>
+      </w:r>
+      <w:r>
+        <w:rPr>
+          <w:i/>
+        </w:rPr>
+        <w:t xml:space="preserve"> perte de réputation</w:t>
+      </w:r>
+      <w:r>
+        <w:rPr>
+          <w:i/>
+        </w:rPr>
+        <w:t xml:space="preserve"> </w:t>
+      </w:r>
+      <w:r>
+        <w:rPr>
+          <w:b/>
+          <w:i/>
+        </w:rPr>
+        <w:t>si réputation &gt;</w:t>
+      </w:r>
+      <w:proofErr w:type="gramStart"/>
+      <w:r>
+        <w:rPr>
+          <w:b/>
+          <w:i/>
+        </w:rPr>
+        <w:t>150</w:t>
+      </w:r>
+      <w:r>
+        <w:rPr>
+          <w:i/>
+        </w:rPr>
+        <w:t xml:space="preserve"> </w:t>
+      </w:r>
+      <w:r>
+        <w:rPr>
+          <w:i/>
+        </w:rPr>
+        <w:t xml:space="preserve"> </w:t>
+      </w:r>
+      <w:r>
+        <w:rPr>
+          <w:b/>
+          <w:i/>
+          <w:color w:val="FF0000"/>
+        </w:rPr>
+        <w:t>-</w:t>
+      </w:r>
+      <w:proofErr w:type="gramEnd"/>
+      <w:r>
+        <w:rPr>
+          <w:b/>
+          <w:i/>
+          <w:color w:val="FF0000"/>
+        </w:rPr>
+        <w:t xml:space="preserve">200 </w:t>
+      </w:r>
+      <w:r>
+        <w:rPr>
+          <w:b/>
+          <w:i/>
+        </w:rPr>
+        <w:t>si réputation &gt;</w:t>
+      </w:r>
+      <w:r>
+        <w:rPr>
+          <w:b/>
+          <w:i/>
+        </w:rPr>
+        <w:t>100</w:t>
+      </w:r>
+      <w:r>
+        <w:rPr>
+          <w:i/>
+        </w:rPr>
+        <w:t xml:space="preserve"> </w:t>
+      </w:r>
+      <w:r>
+        <w:rPr>
+          <w:i/>
+        </w:rPr>
+        <w:t xml:space="preserve"> </w:t>
+      </w:r>
+      <w:r>
+        <w:rPr>
+          <w:b/>
+          <w:i/>
+          <w:color w:val="FF0000"/>
+        </w:rPr>
+        <w:t>-</w:t>
+      </w:r>
+      <w:r>
+        <w:rPr>
+          <w:b/>
+          <w:i/>
+          <w:color w:val="FF0000"/>
+        </w:rPr>
+        <w:t xml:space="preserve">150 </w:t>
+      </w:r>
+      <w:r>
+        <w:rPr>
+          <w:b/>
+          <w:i/>
+        </w:rPr>
+        <w:t>si réputation &gt;</w:t>
+      </w:r>
+      <w:r>
+        <w:rPr>
+          <w:b/>
+          <w:i/>
+        </w:rPr>
+        <w:t>50</w:t>
+      </w:r>
+      <w:r>
+        <w:rPr>
+          <w:i/>
+        </w:rPr>
+        <w:t xml:space="preserve"> </w:t>
+      </w:r>
+      <w:r>
+        <w:rPr>
+          <w:b/>
+          <w:i/>
+          <w:color w:val="FF0000"/>
+        </w:rPr>
+        <w:t>-</w:t>
+      </w:r>
+      <w:r>
+        <w:rPr>
+          <w:b/>
+          <w:i/>
+          <w:color w:val="FF0000"/>
+        </w:rPr>
+        <w:t xml:space="preserve">100 </w:t>
+      </w:r>
+      <w:r>
+        <w:rPr>
+          <w:b/>
+          <w:i/>
+        </w:rPr>
+        <w:t xml:space="preserve">si réputation </w:t>
+      </w:r>
+      <w:r>
+        <w:rPr>
+          <w:b/>
+          <w:i/>
+        </w:rPr>
+        <w:t xml:space="preserve">&gt;50 </w:t>
+      </w:r>
+      <w:r>
+        <w:rPr>
+          <w:b/>
+          <w:i/>
+          <w:color w:val="FF0000"/>
+        </w:rPr>
+        <w:t>-</w:t>
+      </w:r>
+      <w:r>
+        <w:rPr>
+          <w:b/>
+          <w:i/>
+          <w:color w:val="FF0000"/>
+        </w:rPr>
+        <w:t xml:space="preserve">75 </w:t>
+      </w:r>
+      <w:r>
+        <w:rPr>
+          <w:b/>
+          <w:i/>
+        </w:rPr>
+        <w:t xml:space="preserve">si réputation </w:t>
+      </w:r>
+      <w:r>
+        <w:rPr>
+          <w:b/>
+          <w:i/>
+        </w:rPr>
+        <w:t xml:space="preserve">&lt; 0 </w:t>
+      </w:r>
+      <w:r>
+        <w:rPr>
+          <w:b/>
+          <w:i/>
+          <w:color w:val="FF0000"/>
+        </w:rPr>
+        <w:t>-</w:t>
+      </w:r>
+      <w:r>
+        <w:rPr>
+          <w:b/>
+          <w:i/>
+          <w:color w:val="FF0000"/>
+        </w:rPr>
+        <w:t xml:space="preserve">50  </w:t>
+      </w:r>
+      <w:r>
+        <w:rPr>
+          <w:b/>
+          <w:i/>
+        </w:rPr>
+        <w:t xml:space="preserve">si réputation </w:t>
+      </w:r>
+      <w:r>
+        <w:rPr>
+          <w:b/>
+          <w:i/>
+        </w:rPr>
+        <w:t xml:space="preserve">&lt;-25 </w:t>
+      </w:r>
+      <w:r>
+        <w:rPr>
+          <w:b/>
+          <w:i/>
+          <w:color w:val="FF0000"/>
+        </w:rPr>
+        <w:t>-</w:t>
+      </w:r>
+      <w:r>
+        <w:rPr>
+          <w:b/>
+          <w:i/>
+          <w:color w:val="FF0000"/>
+        </w:rPr>
+        <w:t xml:space="preserve">20   </w:t>
+      </w:r>
+      <w:r>
+        <w:rPr>
+          <w:i/>
+        </w:rPr>
+        <w:t xml:space="preserve">dans </w:t>
+      </w:r>
+      <w:r>
+        <w:rPr>
+          <w:rFonts w:ascii="Harlow Solid Italic" w:hAnsi="Harlow Solid Italic"/>
+          <w:b/>
+          <w:i/>
+        </w:rPr>
+        <w:t>tous le village</w:t>
+      </w:r>
+      <w:r>
+        <w:rPr>
+          <w:i/>
+        </w:rPr>
+        <w:t>)</w:t>
+      </w:r>
+    </w:p>
+    <w:p>
+      <w:pPr>
+        <w:pStyle w:val="Paragraphedeliste"/>
+        <w:rPr>
+          <w:rFonts w:ascii="Harlow Solid Italic" w:hAnsi="Harlow Solid Italic"/>
+          <w:i/>
+        </w:rPr>
+      </w:pPr>
+      <w:r>
+        <w:rPr>
+          <w:rFonts w:ascii="Harlow Solid Italic" w:hAnsi="Harlow Solid Italic"/>
+          <w:i/>
+        </w:rPr>
+        <w:t>13</w:t>
+      </w:r>
+      <w:bookmarkStart w:id="3" w:name="_GoBack"/>
+      <w:bookmarkEnd w:id="3"/>
+      <w:r>
+        <w:rPr>
+          <w:rFonts w:ascii="Harlow Solid Italic" w:hAnsi="Harlow Solid Italic"/>
+          <w:i/>
+        </w:rPr>
+        <w:t xml:space="preserve">h30 </w:t>
+      </w:r>
+      <w:r>
+        <w:t>Il se rend à sa forge</w:t>
+      </w:r>
+      <w:r>
+        <w:t xml:space="preserve"> </w:t>
+      </w:r>
+      <w:r>
+        <w:t xml:space="preserve">et travail jusqu’à 14h. </w:t>
+      </w:r>
+    </w:p>
+    <w:p>
+      <w:pPr>
+        <w:pStyle w:val="Paragraphedeliste"/>
+      </w:pPr>
+    </w:p>
+    <w:p>
+      <w:pPr>
+        <w:pStyle w:val="Paragraphedeliste"/>
+      </w:pPr>
+    </w:p>
+    <w:p>
+      <w:pPr>
+        <w:pStyle w:val="Paragraphedeliste"/>
+      </w:pPr>
     </w:p>
     <w:p>
       <w:pPr>
@@ -906,8 +2223,6 @@
       <w:pPr>
         <w:pStyle w:val="Paragraphedeliste"/>
       </w:pPr>
-      <w:bookmarkStart w:id="3" w:name="_GoBack"/>
-      <w:bookmarkEnd w:id="3"/>
     </w:p>
     <w:p/>
     <w:p>
@@ -998,7 +2313,6 @@
           <w:noProof/>
           <w:lang w:eastAsia="fr-FR"/>
         </w:rPr>
-        <w:lastRenderedPageBreak/>
         <w:drawing>
           <wp:inline distT="0" distB="0" distL="0" distR="0" wp14:anchorId="5FAED781" wp14:editId="7C4A8744">
             <wp:extent cx="1333500" cy="1381125"/>
@@ -1944,6 +3258,9 @@
     <w:p>
       <w:pPr>
         <w:pStyle w:val="Paragraphedeliste"/>
+        <w:rPr>
+          <w:lang w:val="en-US"/>
+        </w:rPr>
       </w:pPr>
     </w:p>
     <w:p>
@@ -2929,10 +4246,7 @@
         </w:drawing>
       </w:r>
       <w:r>
-        <w:t xml:space="preserve"> </w:t>
-      </w:r>
-      <w:r>
-        <w:t>(Noir)</w:t>
+        <w:t xml:space="preserve"> (Noir)</w:t>
       </w:r>
     </w:p>
     <w:p/>
@@ -7904,7 +9218,7 @@
 </file>
 
 <file path=customXml/itemProps1.xml><?xml version="1.0" encoding="utf-8"?>
-<ds:datastoreItem xmlns:ds="http://schemas.openxmlformats.org/officeDocument/2006/customXml" ds:itemID="{098E2D3B-6309-43EE-A31C-36F3FE6DE594}">
+<ds:datastoreItem xmlns:ds="http://schemas.openxmlformats.org/officeDocument/2006/customXml" ds:itemID="{CE5E2E6A-6741-4BFB-92AE-D8A52188379C}">
   <ds:schemaRefs>
     <ds:schemaRef ds:uri="http://schemas.openxmlformats.org/officeDocument/2006/bibliography"/>
   </ds:schemaRefs>

</xml_diff>